<commit_message>
starting new folder for new submission
</commit_message>
<xml_diff>
--- a/200418 - AJPS RnR - Final Comments.docx
+++ b/200418 - AJPS RnR - Final Comments.docx
@@ -115,17 +115,7 @@
           <w:color w:val="222222"/>
           <w:shd w:val="clear" w:color="auto" w:fill="FFFFFF"/>
         </w:rPr>
-        <w:t>Thank you for considering the American Journal of Political Science as an outlet for your work. We hope this decision does not disc</w:t>
-      </w:r>
-      <w:bookmarkStart w:id="0" w:name="_GoBack"/>
-      <w:bookmarkEnd w:id="0"/>
-      <w:r>
-        <w:rPr>
-          <w:rFonts w:cstheme="minorHAnsi"/>
-          <w:color w:val="222222"/>
-          <w:shd w:val="clear" w:color="auto" w:fill="FFFFFF"/>
-        </w:rPr>
-        <w:t>ourage you from submitting to us in the future.</w:t>
+        <w:t>Thank you for considering the American Journal of Political Science as an outlet for your work. We hope this decision does not discourage you from submitting to us in the future.</w:t>
       </w:r>
     </w:p>
     <w:p>
@@ -223,7 +213,24 @@
           <w:color w:val="222222"/>
           <w:shd w:val="clear" w:color="auto" w:fill="FFFFFF"/>
         </w:rPr>
-        <w:t xml:space="preserve"> by the methodological sophistication. However, unfortunately I am not suitably convinced that the evidence offered is strong enough to allay my original concerns. I deeply regret this </w:t>
+        <w:t xml:space="preserve"> by the methodological sophistication. However, </w:t>
+      </w:r>
+      <w:r>
+        <w:rPr>
+          <w:rFonts w:cstheme="minorHAnsi"/>
+          <w:color w:val="222222"/>
+          <w:highlight w:val="yellow"/>
+          <w:shd w:val="clear" w:color="auto" w:fill="FFFFFF"/>
+        </w:rPr>
+        <w:t>unfortunately I am not suitably convinced that the evidence offered is strong enough to allay my original concerns</w:t>
+      </w:r>
+      <w:r>
+        <w:rPr>
+          <w:rFonts w:cstheme="minorHAnsi"/>
+          <w:color w:val="222222"/>
+          <w:shd w:val="clear" w:color="auto" w:fill="FFFFFF"/>
+        </w:rPr>
+        <w:t xml:space="preserve">. I deeply regret this </w:t>
       </w:r>
       <w:proofErr w:type="gramStart"/>
       <w:r>
@@ -315,13 +322,23 @@
           <w:color w:val="222222"/>
           <w:shd w:val="clear" w:color="auto" w:fill="FFFFFF"/>
         </w:rPr>
-        <w:t xml:space="preserve">. This leaves </w:t>
+        <w:t xml:space="preserve">. </w:t>
+      </w:r>
+      <w:r>
+        <w:rPr>
+          <w:rFonts w:cstheme="minorHAnsi"/>
+          <w:color w:val="222222"/>
+          <w:highlight w:val="yellow"/>
+          <w:shd w:val="clear" w:color="auto" w:fill="FFFFFF"/>
+        </w:rPr>
+        <w:t xml:space="preserve">This leaves </w:t>
       </w:r>
       <w:proofErr w:type="gramStart"/>
       <w:r>
         <w:rPr>
           <w:rFonts w:cstheme="minorHAnsi"/>
           <w:color w:val="222222"/>
+          <w:highlight w:val="yellow"/>
           <w:shd w:val="clear" w:color="auto" w:fill="FFFFFF"/>
         </w:rPr>
         <w:t>5</w:t>
@@ -331,36 +348,72 @@
         <w:rPr>
           <w:rFonts w:cstheme="minorHAnsi"/>
           <w:color w:val="222222"/>
-          <w:shd w:val="clear" w:color="auto" w:fill="FFFFFF"/>
-        </w:rPr>
-        <w:t xml:space="preserve"> remaining provinces (again the author's data may differ slightly given some ambiguity in my data as to who a central candidate was, but I am confident my figures are roughly correct) with central losers. Of those, based on my numbers, one province had a central nominee losing by a large margin, thus warranting a drop. This leaves only four provinces in the analysis with a central nominee losing. This is an extremely thin reed on which to base the finding.</w:t>
-      </w:r>
-      <w:r>
-        <w:rPr>
-          <w:rFonts w:cstheme="minorHAnsi"/>
-          <w:color w:val="222222"/>
-        </w:rPr>
-        <w:br/>
-      </w:r>
-      <w:r>
-        <w:rPr>
-          <w:rFonts w:cstheme="minorHAnsi"/>
-          <w:color w:val="222222"/>
-        </w:rPr>
-        <w:br/>
-      </w:r>
-      <w:r>
-        <w:rPr>
-          <w:rFonts w:cstheme="minorHAnsi"/>
-          <w:color w:val="222222"/>
-          <w:shd w:val="clear" w:color="auto" w:fill="FFFFFF"/>
-        </w:rPr>
-        <w:t>However, as mentioned in the original review, I was willing to be convinced if there was support from the previous years. Unfortunately, the analysis in the paper does not provide convincing support for the theory. The revision stresses that this is due to the inability to find close matches due to the lack of data on the winning percentages of the losers. However, based on the 2016 results, I am not convinced on this point. In 2016, only one province outside of HCMC and Hanoi experienced a central nominee losing outside the band. Given this, I think it would be safe to assume that virtually all of the central losses outside of Hanoi and HCMC in previous years are "surprises" and treat them as such. Even if one of the losing candidates did experience a shockingly low vote share, theoretically I would think that this should still be a sufficiently "surprising" piece of information for the regime that based on the theory offered in this paper the regime should respond by</w:t>
-      </w:r>
-      <w:r>
-        <w:rPr>
-          <w:rFonts w:cstheme="minorHAnsi"/>
-          <w:color w:val="222222"/>
+          <w:highlight w:val="yellow"/>
+          <w:shd w:val="clear" w:color="auto" w:fill="FFFFFF"/>
+        </w:rPr>
+        <w:t xml:space="preserve"> remaining provinces (again the author's data may differ slightly given some ambiguity in my data as to who a central candidate was, but I am confident my figures are roughly correct) with central losers.</w:t>
+      </w:r>
+      <w:r>
+        <w:rPr>
+          <w:rFonts w:cstheme="minorHAnsi"/>
+          <w:color w:val="222222"/>
+          <w:shd w:val="clear" w:color="auto" w:fill="FFFFFF"/>
+        </w:rPr>
+        <w:t xml:space="preserve"> Of those, based on my numbers, one province had a central nominee losing by a large margin, thus warranting a drop. This leaves only four provinces in the analysis with a central nominee losing. This is an extremely thin reed on which to base the finding.</w:t>
+      </w:r>
+      <w:r>
+        <w:rPr>
+          <w:rFonts w:cstheme="minorHAnsi"/>
+          <w:color w:val="222222"/>
+        </w:rPr>
+        <w:br/>
+      </w:r>
+      <w:r>
+        <w:rPr>
+          <w:rFonts w:cstheme="minorHAnsi"/>
+          <w:color w:val="222222"/>
+        </w:rPr>
+        <w:br/>
+      </w:r>
+      <w:r>
+        <w:rPr>
+          <w:rFonts w:cstheme="minorHAnsi"/>
+          <w:color w:val="222222"/>
+          <w:shd w:val="clear" w:color="auto" w:fill="FFFFFF"/>
+        </w:rPr>
+        <w:t xml:space="preserve">However, as mentioned in the original review, I was willing to be convinced if there was support from the previous years. Unfortunately, the analysis in the paper does not provide convincing support for the theory. The revision stresses that this is due to the inability to find close matches due to the lack of data on the winning percentages of the losers. However, based on the 2016 results, I am not convinced on this point. In 2016, only one province outside of HCMC and Hanoi experienced a central nominee losing outside the band. Given this, I think </w:t>
+      </w:r>
+      <w:commentRangeStart w:id="0"/>
+      <w:r>
+        <w:rPr>
+          <w:rFonts w:cstheme="minorHAnsi"/>
+          <w:color w:val="222222"/>
+          <w:shd w:val="clear" w:color="auto" w:fill="FFFFFF"/>
+        </w:rPr>
+        <w:t xml:space="preserve">it would be safe to assume that virtually all of the central losses outside of Hanoi and HCMC in previous years are "surprises" and treat them as such. </w:t>
+      </w:r>
+      <w:commentRangeEnd w:id="0"/>
+      <w:r>
+        <w:rPr>
+          <w:rStyle w:val="CommentReference"/>
+        </w:rPr>
+        <w:commentReference w:id="0"/>
+      </w:r>
+      <w:commentRangeStart w:id="1"/>
+      <w:r>
+        <w:rPr>
+          <w:rFonts w:cstheme="minorHAnsi"/>
+          <w:color w:val="222222"/>
+          <w:highlight w:val="yellow"/>
+          <w:shd w:val="clear" w:color="auto" w:fill="FFFFFF"/>
+        </w:rPr>
+        <w:t>Even if one of the losing candidates did experience a shockingly low vote share, theoretically I would think that this should still be a sufficiently "surprising" piece of information for the regime that based on the theory offered in this paper the regime should respond by</w:t>
+      </w:r>
+      <w:r>
+        <w:rPr>
+          <w:rFonts w:cstheme="minorHAnsi"/>
+          <w:color w:val="222222"/>
+          <w:highlight w:val="yellow"/>
           <w:shd w:val="clear" w:color="auto" w:fill="FFFFFF"/>
         </w:rPr>
         <w:t xml:space="preserve"> </w:t>
@@ -369,9 +422,92 @@
         <w:rPr>
           <w:rFonts w:cstheme="minorHAnsi"/>
           <w:color w:val="222222"/>
-          <w:shd w:val="clear" w:color="auto" w:fill="FFFFFF"/>
-        </w:rPr>
-        <w:t xml:space="preserve">increasing spending in that province. Where the "close election" strategy is doing more work is in dropping those provinces where the central nominees wins by a large amount, which the paper can still conduct given that vote percentages are available for the winning candidates in the previous years. This to me obviates the need for the impressive simulation analysis the paper conducts, which in any case still does not provide conclusive evidence in favor of the theory. Given the lack of support in 2007 and 2011 and the small sample size from 2016, I am afraid this is the basis for my concern with this revision.  Again, I want to emphasize that I regret getting hung up on this point. Given my positive previous review, this conclusion will obviously be frustrating to the authors. However, my previous support for the paper was contingent on this crucial piece of evidence, and </w:t>
+          <w:highlight w:val="yellow"/>
+          <w:shd w:val="clear" w:color="auto" w:fill="FFFFFF"/>
+        </w:rPr>
+        <w:t>increasing spending in that province</w:t>
+      </w:r>
+      <w:commentRangeEnd w:id="1"/>
+      <w:r>
+        <w:rPr>
+          <w:rStyle w:val="CommentReference"/>
+        </w:rPr>
+        <w:commentReference w:id="1"/>
+      </w:r>
+      <w:commentRangeStart w:id="2"/>
+      <w:r>
+        <w:rPr>
+          <w:rFonts w:cstheme="minorHAnsi"/>
+          <w:color w:val="222222"/>
+          <w:highlight w:val="yellow"/>
+          <w:shd w:val="clear" w:color="auto" w:fill="FFFFFF"/>
+        </w:rPr>
+        <w:t>. Where the "close election" strategy is doing more work is in dropping those provinces where the central nominees wins by a large amount</w:t>
+      </w:r>
+      <w:commentRangeEnd w:id="2"/>
+      <w:r>
+        <w:rPr>
+          <w:rStyle w:val="CommentReference"/>
+        </w:rPr>
+        <w:commentReference w:id="2"/>
+      </w:r>
+      <w:commentRangeStart w:id="3"/>
+      <w:r>
+        <w:rPr>
+          <w:rFonts w:cstheme="minorHAnsi"/>
+          <w:color w:val="222222"/>
+          <w:highlight w:val="yellow"/>
+          <w:shd w:val="clear" w:color="auto" w:fill="FFFFFF"/>
+        </w:rPr>
+        <w:t>, which the paper can still conduct given that vote percentages are available for the winning candidates in the previous years.</w:t>
+      </w:r>
+      <w:r>
+        <w:rPr>
+          <w:rFonts w:cstheme="minorHAnsi"/>
+          <w:color w:val="222222"/>
+          <w:shd w:val="clear" w:color="auto" w:fill="FFFFFF"/>
+        </w:rPr>
+        <w:t xml:space="preserve"> </w:t>
+      </w:r>
+      <w:commentRangeEnd w:id="3"/>
+      <w:r>
+        <w:rPr>
+          <w:rStyle w:val="CommentReference"/>
+        </w:rPr>
+        <w:commentReference w:id="3"/>
+      </w:r>
+      <w:r>
+        <w:rPr>
+          <w:rFonts w:cstheme="minorHAnsi"/>
+          <w:color w:val="222222"/>
+          <w:shd w:val="clear" w:color="auto" w:fill="FFFFFF"/>
+        </w:rPr>
+        <w:t xml:space="preserve">This to me obviates the need for the impressive simulation analysis the paper conducts, </w:t>
+      </w:r>
+      <w:commentRangeStart w:id="4"/>
+      <w:r>
+        <w:rPr>
+          <w:rFonts w:cstheme="minorHAnsi"/>
+          <w:color w:val="222222"/>
+          <w:highlight w:val="yellow"/>
+          <w:shd w:val="clear" w:color="auto" w:fill="FFFFFF"/>
+        </w:rPr>
+        <w:t>which in any case still does not provide conclusive evidence in favor of the theory</w:t>
+      </w:r>
+      <w:commentRangeEnd w:id="4"/>
+      <w:r>
+        <w:rPr>
+          <w:rStyle w:val="CommentReference"/>
+        </w:rPr>
+        <w:commentReference w:id="4"/>
+      </w:r>
+      <w:r>
+        <w:rPr>
+          <w:rFonts w:cstheme="minorHAnsi"/>
+          <w:color w:val="222222"/>
+          <w:shd w:val="clear" w:color="auto" w:fill="FFFFFF"/>
+        </w:rPr>
+        <w:t xml:space="preserve">. Given the lack of support in 2007 and 2011 and the small sample size from 2016, I am afraid this is the basis for my concern with this revision.  Again, I want to emphasize that I regret getting hung up on this point. Given my positive previous review, this conclusion will obviously be frustrating to the authors. However, my previous support for the paper was contingent on this crucial piece of evidence, and </w:t>
       </w:r>
       <w:proofErr w:type="gramStart"/>
       <w:r>
@@ -411,13 +547,23 @@
           <w:color w:val="222222"/>
           <w:shd w:val="clear" w:color="auto" w:fill="FFFFFF"/>
         </w:rPr>
-        <w:t xml:space="preserve">More broadly, I am a bit confused as to why the 2016 Budget Law punishes Hanoi and HCMC given the large amounts of central nominees losing in those provinces. In fact, in 2016 HCMC and Hanoi had more central losers than they had in 2011. </w:t>
+        <w:t xml:space="preserve">More broadly, I am a bit confused as to why the 2016 Budget Law punishes Hanoi and HCMC given the large amounts of central nominees losing in those provinces. </w:t>
+      </w:r>
+      <w:r>
+        <w:rPr>
+          <w:rFonts w:cstheme="minorHAnsi"/>
+          <w:color w:val="222222"/>
+          <w:highlight w:val="yellow"/>
+          <w:shd w:val="clear" w:color="auto" w:fill="FFFFFF"/>
+        </w:rPr>
+        <w:t xml:space="preserve">In fact, in 2016 HCMC and Hanoi had more central losers than they had in 2011. </w:t>
       </w:r>
       <w:proofErr w:type="gramStart"/>
       <w:r>
         <w:rPr>
           <w:rFonts w:cstheme="minorHAnsi"/>
           <w:color w:val="222222"/>
+          <w:highlight w:val="yellow"/>
           <w:shd w:val="clear" w:color="auto" w:fill="FFFFFF"/>
         </w:rPr>
         <w:t>Shouldn't</w:t>
@@ -427,6 +573,7 @@
         <w:rPr>
           <w:rFonts w:cstheme="minorHAnsi"/>
           <w:color w:val="222222"/>
+          <w:highlight w:val="yellow"/>
           <w:shd w:val="clear" w:color="auto" w:fill="FFFFFF"/>
         </w:rPr>
         <w:t xml:space="preserve"> this shift indicate declining support in those provinces </w:t>
@@ -435,38 +582,81 @@
         <w:rPr>
           <w:rFonts w:cstheme="minorHAnsi"/>
           <w:color w:val="222222"/>
+          <w:highlight w:val="yellow"/>
           <w:shd w:val="clear" w:color="auto" w:fill="FFFFFF"/>
         </w:rPr>
         <w:lastRenderedPageBreak/>
-        <w:t>and therefore the need for more concessions? The decision to drop them from the analysis is not particularly well justified from my perspective, especially given the a) low number of provinces that have central losers and b) the fact that more than half of the central losers in 2016 were in these two provinces. If a theory about central losers cannot explain what occurred in the provinces that had the most central losers, the conditions where the theory applies seems quite narrow.</w:t>
-      </w:r>
-      <w:r>
-        <w:rPr>
-          <w:rFonts w:cstheme="minorHAnsi"/>
-          <w:color w:val="222222"/>
-        </w:rPr>
-        <w:br/>
-      </w:r>
-      <w:r>
-        <w:rPr>
-          <w:rFonts w:cstheme="minorHAnsi"/>
-          <w:color w:val="222222"/>
-        </w:rPr>
-        <w:br/>
-      </w:r>
-      <w:r>
-        <w:rPr>
-          <w:rFonts w:cstheme="minorHAnsi"/>
-          <w:color w:val="222222"/>
-          <w:shd w:val="clear" w:color="auto" w:fill="FFFFFF"/>
-        </w:rPr>
-        <w:t xml:space="preserve">Additionally, with regard to the decision to drop provinces outside the band, I understand the logic based on the identification strategy. However, </w:t>
+        <w:t>and therefore the need for more concessions?</w:t>
+      </w:r>
+      <w:r>
+        <w:rPr>
+          <w:rFonts w:cstheme="minorHAnsi"/>
+          <w:color w:val="222222"/>
+          <w:shd w:val="clear" w:color="auto" w:fill="FFFFFF"/>
+        </w:rPr>
+        <w:t xml:space="preserve"> The decision to drop them from the analysis is not particularly well justified from my perspective, especially given the </w:t>
+      </w:r>
+      <w:commentRangeStart w:id="5"/>
+      <w:r>
+        <w:rPr>
+          <w:rFonts w:cstheme="minorHAnsi"/>
+          <w:color w:val="222222"/>
+          <w:shd w:val="clear" w:color="auto" w:fill="FFFFFF"/>
+        </w:rPr>
+        <w:t>a) low number of provinces that have central losers and b) the fact that more than half of the central losers in 2016 were in these two provinces</w:t>
+      </w:r>
+      <w:commentRangeEnd w:id="5"/>
+      <w:r>
+        <w:rPr>
+          <w:rStyle w:val="CommentReference"/>
+        </w:rPr>
+        <w:commentReference w:id="5"/>
+      </w:r>
+      <w:r>
+        <w:rPr>
+          <w:rFonts w:cstheme="minorHAnsi"/>
+          <w:color w:val="222222"/>
+          <w:shd w:val="clear" w:color="auto" w:fill="FFFFFF"/>
+        </w:rPr>
+        <w:t>. If a theory about central losers cannot explain what occurred in the provinces that had the most central losers, the conditions where the theory applies seems quite narrow.</w:t>
+      </w:r>
+      <w:r>
+        <w:rPr>
+          <w:rFonts w:cstheme="minorHAnsi"/>
+          <w:color w:val="222222"/>
+        </w:rPr>
+        <w:br/>
+      </w:r>
+      <w:r>
+        <w:rPr>
+          <w:rFonts w:cstheme="minorHAnsi"/>
+          <w:color w:val="222222"/>
+        </w:rPr>
+        <w:br/>
+      </w:r>
+      <w:r>
+        <w:rPr>
+          <w:rFonts w:cstheme="minorHAnsi"/>
+          <w:color w:val="222222"/>
+          <w:shd w:val="clear" w:color="auto" w:fill="FFFFFF"/>
+        </w:rPr>
+        <w:t xml:space="preserve">Additionally, with regard to the decision to drop provinces outside the band, I understand the logic based on the identification strategy. </w:t>
+      </w:r>
+      <w:r>
+        <w:rPr>
+          <w:rFonts w:cstheme="minorHAnsi"/>
+          <w:color w:val="222222"/>
+          <w:highlight w:val="yellow"/>
+          <w:shd w:val="clear" w:color="auto" w:fill="FFFFFF"/>
+        </w:rPr>
+        <w:t xml:space="preserve">However, </w:t>
       </w:r>
       <w:proofErr w:type="gramStart"/>
       <w:r>
         <w:rPr>
           <w:rFonts w:cstheme="minorHAnsi"/>
           <w:color w:val="222222"/>
+          <w:highlight w:val="yellow"/>
           <w:shd w:val="clear" w:color="auto" w:fill="FFFFFF"/>
         </w:rPr>
         <w:t>shouldn't</w:t>
@@ -476,31 +666,57 @@
         <w:rPr>
           <w:rFonts w:cstheme="minorHAnsi"/>
           <w:color w:val="222222"/>
-          <w:shd w:val="clear" w:color="auto" w:fill="FFFFFF"/>
-        </w:rPr>
-        <w:t xml:space="preserve"> it still be the case that provinces with central candidates winning with large majorities should receive fewer transfers given that their citizens clearly do not pose a threat? Again, as I mentioned in the previous review, a more convincing strategy to me for measuring "surprise" is not whether the candidate won or lost a close election, but rather how well the central nominee did relative to previous years.</w:t>
-      </w:r>
-      <w:r>
-        <w:rPr>
-          <w:rFonts w:cstheme="minorHAnsi"/>
-          <w:color w:val="222222"/>
-        </w:rPr>
-        <w:br/>
-      </w:r>
-      <w:r>
-        <w:rPr>
-          <w:rFonts w:cstheme="minorHAnsi"/>
-          <w:color w:val="222222"/>
-        </w:rPr>
-        <w:br/>
-      </w:r>
-      <w:r>
-        <w:rPr>
-          <w:rFonts w:cstheme="minorHAnsi"/>
-          <w:color w:val="222222"/>
-          <w:shd w:val="clear" w:color="auto" w:fill="FFFFFF"/>
-        </w:rPr>
-        <w:t xml:space="preserve">As the paper moves forward, while this was not part of the reason for my overall conclusion on the paper, I would encourage the paper to consider a bit more deeply the alternative theory that the center is trying to appease local officials rather than voters with the increased spending. Section 7.2 uses evidence that the money goes to development spending rather than salaries to suggest that the regime is trying to placate voters. I am not convinced. My supposition is that salary increases would likely have to go through a different legal procedure and would be difficult for the regime to parcel out on a province-by-province basis. However, even if this </w:t>
+          <w:highlight w:val="yellow"/>
+          <w:shd w:val="clear" w:color="auto" w:fill="FFFFFF"/>
+        </w:rPr>
+        <w:t xml:space="preserve"> it still be the case that provinces with central candidates winning with large majorities should receive fewer transfers given that their citizens clearly do not pose a threat?</w:t>
+      </w:r>
+      <w:r>
+        <w:rPr>
+          <w:rFonts w:cstheme="minorHAnsi"/>
+          <w:color w:val="222222"/>
+          <w:shd w:val="clear" w:color="auto" w:fill="FFFFFF"/>
+        </w:rPr>
+        <w:t xml:space="preserve"> Again, as I mentioned in the previous review, a more convincing strategy to me for measuring "surprise" is not whether the candidate won or lost a close election, but rather how well the central nominee did relative to previous years.</w:t>
+      </w:r>
+      <w:r>
+        <w:rPr>
+          <w:rFonts w:cstheme="minorHAnsi"/>
+          <w:color w:val="222222"/>
+        </w:rPr>
+        <w:br/>
+      </w:r>
+      <w:r>
+        <w:rPr>
+          <w:rFonts w:cstheme="minorHAnsi"/>
+          <w:color w:val="222222"/>
+        </w:rPr>
+        <w:br/>
+      </w:r>
+      <w:r>
+        <w:rPr>
+          <w:rFonts w:cstheme="minorHAnsi"/>
+          <w:color w:val="222222"/>
+          <w:shd w:val="clear" w:color="auto" w:fill="FFFFFF"/>
+        </w:rPr>
+        <w:t xml:space="preserve">As the paper moves forward, while this was not part of the reason for my overall conclusion on the paper, </w:t>
+      </w:r>
+      <w:r>
+        <w:rPr>
+          <w:rFonts w:cstheme="minorHAnsi"/>
+          <w:color w:val="222222"/>
+          <w:highlight w:val="yellow"/>
+          <w:shd w:val="clear" w:color="auto" w:fill="FFFFFF"/>
+        </w:rPr>
+        <w:t>I would encourage the paper to consider a bit more deeply the alternative theory that the center is trying to appease local officials rather than voters with the increased spending.</w:t>
+      </w:r>
+      <w:r>
+        <w:rPr>
+          <w:rFonts w:cstheme="minorHAnsi"/>
+          <w:color w:val="222222"/>
+          <w:shd w:val="clear" w:color="auto" w:fill="FFFFFF"/>
+        </w:rPr>
+        <w:t xml:space="preserve"> Section 7.2 uses evidence that the money goes to development spending rather than salaries to suggest that the regime is trying to placate voters. I am not convinced. My supposition is that salary increases would likely have to go through a different legal procedure and would be difficult for the regime to parcel out on a province-by-province basis. However, even if this </w:t>
       </w:r>
       <w:proofErr w:type="gramStart"/>
       <w:r>
@@ -794,7 +1010,32 @@
           <w:color w:val="222222"/>
           <w:shd w:val="clear" w:color="auto" w:fill="FFFFFF"/>
         </w:rPr>
-        <w:t xml:space="preserve">4.      The author is encouraged to consider whether turnout in Vietnam - or invalid voting numbers for that matter - matters in combination with the popular vote. In other words, does the regime take any information from variation in turnout rates at the sub-national level? If there is "near-universal" turnout (page 10) in one region, but lower turnout in a neighboring region, for example, is this valuable information? The work of </w:t>
+        <w:t xml:space="preserve">4.      The author is encouraged to consider whether turnout in Vietnam - or invalid voting numbers for that matter - matters in combination with the popular vote. In other words, does the regime take any information from variation in turnout rates at the sub-national level? </w:t>
+      </w:r>
+      <w:commentRangeStart w:id="6"/>
+      <w:r>
+        <w:rPr>
+          <w:rFonts w:cstheme="minorHAnsi"/>
+          <w:color w:val="222222"/>
+          <w:highlight w:val="yellow"/>
+          <w:shd w:val="clear" w:color="auto" w:fill="FFFFFF"/>
+        </w:rPr>
+        <w:t>If there is "near-universal" turnout (page 10) in one region, but lower turnout in a neighboring region</w:t>
+      </w:r>
+      <w:commentRangeEnd w:id="6"/>
+      <w:r>
+        <w:rPr>
+          <w:rStyle w:val="CommentReference"/>
+        </w:rPr>
+        <w:commentReference w:id="6"/>
+      </w:r>
+      <w:r>
+        <w:rPr>
+          <w:rFonts w:cstheme="minorHAnsi"/>
+          <w:color w:val="222222"/>
+          <w:shd w:val="clear" w:color="auto" w:fill="FFFFFF"/>
+        </w:rPr>
+        <w:t xml:space="preserve">, for example, is this valuable information? The work of </w:t>
       </w:r>
       <w:proofErr w:type="spellStart"/>
       <w:r>
@@ -903,6 +1144,8 @@
         </w:rPr>
         <w:t>:</w:t>
       </w:r>
+      <w:bookmarkStart w:id="7" w:name="_GoBack"/>
+      <w:bookmarkEnd w:id="7"/>
       <w:proofErr w:type="gramEnd"/>
       <w:r>
         <w:rPr>
@@ -924,13 +1167,50 @@
           <w:color w:val="222222"/>
           <w:shd w:val="clear" w:color="auto" w:fill="FFFFFF"/>
         </w:rPr>
-        <w:t xml:space="preserve">a.      Does the need to "exercise a high degree of control over its agents through a disciplined party apparatus" (page 4 and others) reveal the need for not only a dominant party, but a disciplined dominant party. In addition to being hegemonic regimes like Vietnam, the cases of Mexico, Malaysia and Singapore show that discipline is a product of time. So is the opportunity to gain information via elections (which requires constraint) only available to authoritarian regimes with a long </w:t>
+        <w:t xml:space="preserve">a.      Does the need to "exercise a high degree of control over its agents through a disciplined party apparatus" (page 4 and others) reveal the need for </w:t>
+      </w:r>
+      <w:r>
+        <w:rPr>
+          <w:rFonts w:cstheme="minorHAnsi"/>
+          <w:color w:val="222222"/>
+          <w:highlight w:val="yellow"/>
+          <w:shd w:val="clear" w:color="auto" w:fill="FFFFFF"/>
+        </w:rPr>
+        <w:t>not only a dominant party, but a disciplined dominant party</w:t>
+      </w:r>
+      <w:r>
+        <w:rPr>
+          <w:rFonts w:cstheme="minorHAnsi"/>
+          <w:color w:val="222222"/>
+          <w:shd w:val="clear" w:color="auto" w:fill="FFFFFF"/>
+        </w:rPr>
+        <w:t xml:space="preserve">. In addition to being hegemonic regimes like Vietnam, the cases of Mexico, Malaysia and Singapore show that discipline is a product of time. </w:t>
+      </w:r>
+      <w:r>
+        <w:rPr>
+          <w:rFonts w:cstheme="minorHAnsi"/>
+          <w:color w:val="222222"/>
+          <w:highlight w:val="yellow"/>
+          <w:shd w:val="clear" w:color="auto" w:fill="FFFFFF"/>
+        </w:rPr>
+        <w:t xml:space="preserve">So is the opportunity to gain information via elections (which requires constraint) only available to authoritarian regimes with a </w:t>
+      </w:r>
+      <w:commentRangeStart w:id="8"/>
+      <w:r>
+        <w:rPr>
+          <w:rFonts w:cstheme="minorHAnsi"/>
+          <w:color w:val="222222"/>
+          <w:highlight w:val="yellow"/>
+          <w:shd w:val="clear" w:color="auto" w:fill="FFFFFF"/>
+        </w:rPr>
+        <w:t xml:space="preserve">long </w:t>
       </w:r>
       <w:proofErr w:type="gramStart"/>
       <w:r>
         <w:rPr>
           <w:rFonts w:cstheme="minorHAnsi"/>
           <w:color w:val="222222"/>
+          <w:highlight w:val="yellow"/>
           <w:shd w:val="clear" w:color="auto" w:fill="FFFFFF"/>
         </w:rPr>
         <w:t>track record</w:t>
@@ -940,9 +1220,26 @@
         <w:rPr>
           <w:rFonts w:cstheme="minorHAnsi"/>
           <w:color w:val="222222"/>
-          <w:shd w:val="clear" w:color="auto" w:fill="FFFFFF"/>
-        </w:rPr>
-        <w:t xml:space="preserve"> of holding flawed elections, as opposed to newly institutionalized authoritarian regimes?</w:t>
+          <w:highlight w:val="yellow"/>
+          <w:shd w:val="clear" w:color="auto" w:fill="FFFFFF"/>
+        </w:rPr>
+        <w:t xml:space="preserve"> of holding flawed elections</w:t>
+      </w:r>
+      <w:commentRangeEnd w:id="8"/>
+      <w:r>
+        <w:rPr>
+          <w:rStyle w:val="CommentReference"/>
+        </w:rPr>
+        <w:commentReference w:id="8"/>
+      </w:r>
+      <w:r>
+        <w:rPr>
+          <w:rFonts w:cstheme="minorHAnsi"/>
+          <w:color w:val="222222"/>
+          <w:highlight w:val="yellow"/>
+          <w:shd w:val="clear" w:color="auto" w:fill="FFFFFF"/>
+        </w:rPr>
+        <w:t>, as opposed to newly institutionalized authoritarian regimes?</w:t>
       </w:r>
       <w:r>
         <w:rPr>
@@ -997,6 +1294,7 @@
         </w:rPr>
         <w:t>votes</w:t>
       </w:r>
+      <w:commentRangeStart w:id="9"/>
       <w:proofErr w:type="gramEnd"/>
       <w:r>
         <w:rPr>
@@ -1004,7 +1302,22 @@
           <w:color w:val="222222"/>
           <w:shd w:val="clear" w:color="auto" w:fill="FFFFFF"/>
         </w:rPr>
-        <w:t xml:space="preserve"> (this is clear at the top of page 31). It begs the question of whether they </w:t>
+        <w:t xml:space="preserve"> (this is clear at the top of page 31). </w:t>
+      </w:r>
+      <w:commentRangeEnd w:id="9"/>
+      <w:r>
+        <w:rPr>
+          <w:rStyle w:val="CommentReference"/>
+        </w:rPr>
+        <w:commentReference w:id="9"/>
+      </w:r>
+      <w:r>
+        <w:rPr>
+          <w:rFonts w:cstheme="minorHAnsi"/>
+          <w:color w:val="222222"/>
+          <w:shd w:val="clear" w:color="auto" w:fill="FFFFFF"/>
+        </w:rPr>
+        <w:t xml:space="preserve">It begs the question of whether they </w:t>
       </w:r>
       <w:r>
         <w:rPr>
@@ -1124,6 +1437,186 @@
     </w:sectPr>
   </w:body>
 </w:document>
+</file>
+
+<file path=word/comments.xml><?xml version="1.0" encoding="utf-8"?>
+<w:comments xmlns:wpc="http://schemas.microsoft.com/office/word/2010/wordprocessingCanvas" xmlns:cx="http://schemas.microsoft.com/office/drawing/2014/chartex" xmlns:cx1="http://schemas.microsoft.com/office/drawing/2015/9/8/chartex" xmlns:mc="http://schemas.openxmlformats.org/markup-compatibility/2006" xmlns:o="urn:schemas-microsoft-com:office:office" xmlns:r="http://schemas.openxmlformats.org/officeDocument/2006/relationships" xmlns:m="http://schemas.openxmlformats.org/officeDocument/2006/math" xmlns:v="urn:schemas-microsoft-com:vml" xmlns:wp14="http://schemas.microsoft.com/office/word/2010/wordprocessingDrawing" xmlns:wp="http://schemas.openxmlformats.org/drawingml/2006/wordprocessingDrawing" xmlns:w10="urn:schemas-microsoft-com:office:word" xmlns:w="http://schemas.openxmlformats.org/wordprocessingml/2006/main" xmlns:w14="http://schemas.microsoft.com/office/word/2010/wordml" xmlns:w15="http://schemas.microsoft.com/office/word/2012/wordml" xmlns:w16se="http://schemas.microsoft.com/office/word/2015/wordml/symex" xmlns:wpg="http://schemas.microsoft.com/office/word/2010/wordprocessingGroup" xmlns:wpi="http://schemas.microsoft.com/office/word/2010/wordprocessingInk" xmlns:wne="http://schemas.microsoft.com/office/word/2006/wordml" xmlns:wps="http://schemas.microsoft.com/office/word/2010/wordprocessingShape" mc:Ignorable="w14 w15 w16se wp14">
+  <w:comment w:id="0" w:author="Minh Trinh" w:date="2020-04-21T11:10:00Z" w:initials="MT">
+    <w:p>
+      <w:pPr>
+        <w:pStyle w:val="CommentText"/>
+      </w:pPr>
+      <w:r>
+        <w:rPr>
+          <w:rStyle w:val="CommentReference"/>
+        </w:rPr>
+        <w:annotationRef/>
+      </w:r>
+      <w:r>
+        <w:t>Not safe – I already show that doing so compromises balance, meaning that there are other things going on.</w:t>
+      </w:r>
+    </w:p>
+  </w:comment>
+  <w:comment w:id="1" w:author="Minh Trinh" w:date="2020-04-21T11:08:00Z" w:initials="MT">
+    <w:p>
+      <w:pPr>
+        <w:pStyle w:val="CommentText"/>
+      </w:pPr>
+      <w:r>
+        <w:rPr>
+          <w:rStyle w:val="CommentReference"/>
+        </w:rPr>
+        <w:annotationRef/>
+      </w:r>
+      <w:r>
+        <w:t>It is possible, but there are other reasons that cause both a very low vote share AND changes in central transfers to that province. Cannot easily tease out the effect of election results per se.</w:t>
+      </w:r>
+    </w:p>
+  </w:comment>
+  <w:comment w:id="2" w:author="Minh Trinh" w:date="2020-04-21T11:12:00Z" w:initials="MT">
+    <w:p>
+      <w:pPr>
+        <w:pStyle w:val="CommentText"/>
+      </w:pPr>
+      <w:r>
+        <w:rPr>
+          <w:rStyle w:val="CommentReference"/>
+        </w:rPr>
+        <w:annotationRef/>
+      </w:r>
+      <w:r>
+        <w:t>This is true. I should have leaned on this more.</w:t>
+      </w:r>
+    </w:p>
+  </w:comment>
+  <w:comment w:id="3" w:author="Minh Trinh" w:date="2020-04-21T11:08:00Z" w:initials="MT">
+    <w:p>
+      <w:pPr>
+        <w:pStyle w:val="CommentText"/>
+      </w:pPr>
+      <w:r>
+        <w:rPr>
+          <w:rStyle w:val="CommentReference"/>
+        </w:rPr>
+        <w:annotationRef/>
+      </w:r>
+      <w:r>
+        <w:t>But the simulation already accounts for vote percentages information! Using vote percentage per se would not successfully identify heavy wins without knowing whether those who lost did so closely.</w:t>
+      </w:r>
+    </w:p>
+  </w:comment>
+  <w:comment w:id="4" w:author="Minh Trinh" w:date="2020-04-21T11:11:00Z" w:initials="MT">
+    <w:p>
+      <w:pPr>
+        <w:pStyle w:val="CommentText"/>
+      </w:pPr>
+      <w:r>
+        <w:rPr>
+          <w:rStyle w:val="CommentReference"/>
+        </w:rPr>
+        <w:annotationRef/>
+      </w:r>
+      <w:r>
+        <w:t>I don’t know what to say to this. Reviewer is probably justified to say so. However it does feel very subjective.</w:t>
+      </w:r>
+    </w:p>
+  </w:comment>
+  <w:comment w:id="5" w:author="Minh Trinh" w:date="2020-04-21T11:17:00Z" w:initials="MT">
+    <w:p>
+      <w:pPr>
+        <w:pStyle w:val="CommentText"/>
+      </w:pPr>
+      <w:r>
+        <w:rPr>
+          <w:rStyle w:val="CommentReference"/>
+        </w:rPr>
+        <w:annotationRef/>
+      </w:r>
+      <w:r>
+        <w:t>There are so much more going on in these provinces though.</w:t>
+      </w:r>
+    </w:p>
+  </w:comment>
+  <w:comment w:id="6" w:author="Minh Trinh" w:date="2020-04-24T14:23:00Z" w:initials="MT">
+    <w:p>
+      <w:pPr>
+        <w:pStyle w:val="CommentText"/>
+      </w:pPr>
+      <w:r>
+        <w:rPr>
+          <w:rStyle w:val="CommentReference"/>
+        </w:rPr>
+        <w:annotationRef/>
+      </w:r>
+      <w:r>
+        <w:t>Not the case – turnout is universal everywhere</w:t>
+      </w:r>
+    </w:p>
+  </w:comment>
+  <w:comment w:id="8" w:author="Minh Trinh" w:date="2020-04-24T14:25:00Z" w:initials="MT">
+    <w:p>
+      <w:pPr>
+        <w:pStyle w:val="CommentText"/>
+      </w:pPr>
+      <w:r>
+        <w:rPr>
+          <w:rStyle w:val="CommentReference"/>
+        </w:rPr>
+        <w:annotationRef/>
+      </w:r>
+      <w:r>
+        <w:t>Not necessarily. Discipline and organizational capacity can come from non-governmental experience. Case-in-point: 1</w:t>
+      </w:r>
+      <w:r>
+        <w:rPr>
+          <w:vertAlign w:val="superscript"/>
+        </w:rPr>
+        <w:t>st</w:t>
+      </w:r>
+      <w:r>
+        <w:t xml:space="preserve"> election in Vietnam was well managed because the Party has been well organized even before taking power.</w:t>
+      </w:r>
+    </w:p>
+  </w:comment>
+  <w:comment w:id="9" w:author="Minh Trinh" w:date="2020-04-24T16:34:00Z" w:initials="MT">
+    <w:p>
+      <w:pPr>
+        <w:pStyle w:val="CommentText"/>
+      </w:pPr>
+      <w:r>
+        <w:rPr>
+          <w:rStyle w:val="CommentReference"/>
+        </w:rPr>
+        <w:annotationRef/>
+      </w:r>
+      <w:r>
+        <w:t>Not sure what reviewer means here</w:t>
+      </w:r>
+    </w:p>
+  </w:comment>
+</w:comments>
+</file>
+
+<file path=word/commentsExtended.xml><?xml version="1.0" encoding="utf-8"?>
+<w15:commentsEx xmlns:wpc="http://schemas.microsoft.com/office/word/2010/wordprocessingCanvas" xmlns:cx="http://schemas.microsoft.com/office/drawing/2014/chartex" xmlns:cx1="http://schemas.microsoft.com/office/drawing/2015/9/8/chartex" xmlns:mc="http://schemas.openxmlformats.org/markup-compatibility/2006" xmlns:o="urn:schemas-microsoft-com:office:office" xmlns:r="http://schemas.openxmlformats.org/officeDocument/2006/relationships" xmlns:m="http://schemas.openxmlformats.org/officeDocument/2006/math" xmlns:v="urn:schemas-microsoft-com:vml" xmlns:wp14="http://schemas.microsoft.com/office/word/2010/wordprocessingDrawing" xmlns:wp="http://schemas.openxmlformats.org/drawingml/2006/wordprocessingDrawing" xmlns:w10="urn:schemas-microsoft-com:office:word" xmlns:w="http://schemas.openxmlformats.org/wordprocessingml/2006/main" xmlns:w14="http://schemas.microsoft.com/office/word/2010/wordml" xmlns:w15="http://schemas.microsoft.com/office/word/2012/wordml" xmlns:w16se="http://schemas.microsoft.com/office/word/2015/wordml/symex" xmlns:wpg="http://schemas.microsoft.com/office/word/2010/wordprocessingGroup" xmlns:wpi="http://schemas.microsoft.com/office/word/2010/wordprocessingInk" xmlns:wne="http://schemas.microsoft.com/office/word/2006/wordml" xmlns:wps="http://schemas.microsoft.com/office/word/2010/wordprocessingShape" mc:Ignorable="w14 w15 w16se wp14">
+  <w15:commentEx w15:paraId="29455DDF" w15:done="0"/>
+  <w15:commentEx w15:paraId="652F0A1A" w15:done="0"/>
+  <w15:commentEx w15:paraId="58A37C55" w15:done="0"/>
+  <w15:commentEx w15:paraId="12E5B082" w15:done="0"/>
+  <w15:commentEx w15:paraId="10B126B9" w15:done="0"/>
+  <w15:commentEx w15:paraId="77274339" w15:done="0"/>
+  <w15:commentEx w15:paraId="4C1F1369" w15:done="0"/>
+  <w15:commentEx w15:paraId="3132BFFA" w15:done="0"/>
+  <w15:commentEx w15:paraId="252F9FE9" w15:done="0"/>
+</w15:commentsEx>
+</file>
+
+<file path=word/people.xml><?xml version="1.0" encoding="utf-8"?>
+<w15:people xmlns:wpc="http://schemas.microsoft.com/office/word/2010/wordprocessingCanvas" xmlns:cx="http://schemas.microsoft.com/office/drawing/2014/chartex" xmlns:cx1="http://schemas.microsoft.com/office/drawing/2015/9/8/chartex" xmlns:mc="http://schemas.openxmlformats.org/markup-compatibility/2006" xmlns:o="urn:schemas-microsoft-com:office:office" xmlns:r="http://schemas.openxmlformats.org/officeDocument/2006/relationships" xmlns:m="http://schemas.openxmlformats.org/officeDocument/2006/math" xmlns:v="urn:schemas-microsoft-com:vml" xmlns:wp14="http://schemas.microsoft.com/office/word/2010/wordprocessingDrawing" xmlns:wp="http://schemas.openxmlformats.org/drawingml/2006/wordprocessingDrawing" xmlns:w10="urn:schemas-microsoft-com:office:word" xmlns:w="http://schemas.openxmlformats.org/wordprocessingml/2006/main" xmlns:w14="http://schemas.microsoft.com/office/word/2010/wordml" xmlns:w15="http://schemas.microsoft.com/office/word/2012/wordml" xmlns:w16se="http://schemas.microsoft.com/office/word/2015/wordml/symex" xmlns:wpg="http://schemas.microsoft.com/office/word/2010/wordprocessingGroup" xmlns:wpi="http://schemas.microsoft.com/office/word/2010/wordprocessingInk" xmlns:wne="http://schemas.microsoft.com/office/word/2006/wordml" xmlns:wps="http://schemas.microsoft.com/office/word/2010/wordprocessingShape" mc:Ignorable="w14 w15 w16se wp14">
+  <w15:person w15:author="Minh Trinh">
+    <w15:presenceInfo w15:providerId="Windows Live" w15:userId="328ee737cf6dcb22"/>
+  </w15:person>
+</w15:people>
 </file>
 
 <file path=word/styles.xml><?xml version="1.0" encoding="utf-8"?>
@@ -1547,6 +2040,104 @@
     <w:semiHidden/>
     <w:unhideWhenUsed/>
   </w:style>
+  <w:style w:type="character" w:styleId="CommentReference">
+    <w:name w:val="annotation reference"/>
+    <w:basedOn w:val="DefaultParagraphFont"/>
+    <w:uiPriority w:val="99"/>
+    <w:semiHidden/>
+    <w:unhideWhenUsed/>
+    <w:rsid w:val="00896037"/>
+    <w:rPr>
+      <w:sz w:val="16"/>
+      <w:szCs w:val="16"/>
+    </w:rPr>
+  </w:style>
+  <w:style w:type="paragraph" w:styleId="CommentText">
+    <w:name w:val="annotation text"/>
+    <w:basedOn w:val="Normal"/>
+    <w:link w:val="CommentTextChar"/>
+    <w:uiPriority w:val="99"/>
+    <w:semiHidden/>
+    <w:unhideWhenUsed/>
+    <w:rsid w:val="00896037"/>
+    <w:pPr>
+      <w:spacing w:line="240" w:lineRule="auto"/>
+    </w:pPr>
+    <w:rPr>
+      <w:sz w:val="20"/>
+      <w:szCs w:val="20"/>
+    </w:rPr>
+  </w:style>
+  <w:style w:type="character" w:customStyle="1" w:styleId="CommentTextChar">
+    <w:name w:val="Comment Text Char"/>
+    <w:basedOn w:val="DefaultParagraphFont"/>
+    <w:link w:val="CommentText"/>
+    <w:uiPriority w:val="99"/>
+    <w:semiHidden/>
+    <w:rsid w:val="00896037"/>
+    <w:rPr>
+      <w:sz w:val="20"/>
+      <w:szCs w:val="20"/>
+    </w:rPr>
+  </w:style>
+  <w:style w:type="paragraph" w:styleId="CommentSubject">
+    <w:name w:val="annotation subject"/>
+    <w:basedOn w:val="CommentText"/>
+    <w:next w:val="CommentText"/>
+    <w:link w:val="CommentSubjectChar"/>
+    <w:uiPriority w:val="99"/>
+    <w:semiHidden/>
+    <w:unhideWhenUsed/>
+    <w:rsid w:val="00896037"/>
+    <w:rPr>
+      <w:b/>
+      <w:bCs/>
+    </w:rPr>
+  </w:style>
+  <w:style w:type="character" w:customStyle="1" w:styleId="CommentSubjectChar">
+    <w:name w:val="Comment Subject Char"/>
+    <w:basedOn w:val="CommentTextChar"/>
+    <w:link w:val="CommentSubject"/>
+    <w:uiPriority w:val="99"/>
+    <w:semiHidden/>
+    <w:rsid w:val="00896037"/>
+    <w:rPr>
+      <w:b/>
+      <w:bCs/>
+      <w:sz w:val="20"/>
+      <w:szCs w:val="20"/>
+    </w:rPr>
+  </w:style>
+  <w:style w:type="paragraph" w:styleId="BalloonText">
+    <w:name w:val="Balloon Text"/>
+    <w:basedOn w:val="Normal"/>
+    <w:link w:val="BalloonTextChar"/>
+    <w:uiPriority w:val="99"/>
+    <w:semiHidden/>
+    <w:unhideWhenUsed/>
+    <w:rsid w:val="00896037"/>
+    <w:pPr>
+      <w:spacing w:after="0" w:line="240" w:lineRule="auto"/>
+    </w:pPr>
+    <w:rPr>
+      <w:rFonts w:ascii="Segoe UI" w:hAnsi="Segoe UI" w:cs="Segoe UI"/>
+      <w:sz w:val="18"/>
+      <w:szCs w:val="18"/>
+    </w:rPr>
+  </w:style>
+  <w:style w:type="character" w:customStyle="1" w:styleId="BalloonTextChar">
+    <w:name w:val="Balloon Text Char"/>
+    <w:basedOn w:val="DefaultParagraphFont"/>
+    <w:link w:val="BalloonText"/>
+    <w:uiPriority w:val="99"/>
+    <w:semiHidden/>
+    <w:rsid w:val="00896037"/>
+    <w:rPr>
+      <w:rFonts w:ascii="Segoe UI" w:hAnsi="Segoe UI" w:cs="Segoe UI"/>
+      <w:sz w:val="18"/>
+      <w:szCs w:val="18"/>
+    </w:rPr>
+  </w:style>
 </w:styles>
 </file>
 
@@ -1809,4 +2400,16 @@
     </a:ext>
   </a:extLst>
 </a:theme>
+</file>
+
+<file path=customXml/item1.xml><?xml version="1.0" encoding="utf-8"?>
+<b:Sources xmlns:b="http://schemas.openxmlformats.org/officeDocument/2006/bibliography" xmlns="http://schemas.openxmlformats.org/officeDocument/2006/bibliography" SelectedStyle="\APASixthEditionOfficeOnline.xsl" StyleName="APA" Version="6"/>
+</file>
+
+<file path=customXml/itemProps1.xml><?xml version="1.0" encoding="utf-8"?>
+<ds:datastoreItem xmlns:ds="http://schemas.openxmlformats.org/officeDocument/2006/customXml" ds:itemID="{CA53DA8C-0852-47B0-89EE-81D02F24543E}">
+  <ds:schemaRefs>
+    <ds:schemaRef ds:uri="http://schemas.openxmlformats.org/officeDocument/2006/bibliography"/>
+  </ds:schemaRefs>
+</ds:datastoreItem>
 </file>
</xml_diff>